<commit_message>
Control Flow - Container Added
</commit_message>
<xml_diff>
--- a/KnowledgeDocuments/SSIS.docx
+++ b/KnowledgeDocuments/SSIS.docx
@@ -47,8 +47,6 @@
       <w:r>
         <w:t xml:space="preserve">Control Flow </w:t>
       </w:r>
-      <w:bookmarkStart w:id="0" w:name="_GoBack"/>
-      <w:bookmarkEnd w:id="0"/>
     </w:p>
     <w:p>
       <w:pPr>
@@ -122,6 +120,74 @@
         <w:t>Connection Managers</w:t>
       </w:r>
     </w:p>
+    <w:p>
+      <w:r>
+        <w:t>Control Flow Tasks</w:t>
+      </w:r>
+    </w:p>
+    <w:p>
+      <w:pPr>
+        <w:pStyle w:val="ListParagraph"/>
+        <w:numPr>
+          <w:ilvl w:val="0"/>
+          <w:numId w:val="3"/>
+        </w:numPr>
+      </w:pPr>
+      <w:r>
+        <w:t>Containers</w:t>
+      </w:r>
+    </w:p>
+    <w:p>
+      <w:pPr>
+        <w:pStyle w:val="ListParagraph"/>
+        <w:numPr>
+          <w:ilvl w:val="1"/>
+          <w:numId w:val="3"/>
+        </w:numPr>
+      </w:pPr>
+      <w:r>
+        <w:t>For loop container</w:t>
+      </w:r>
+    </w:p>
+    <w:p>
+      <w:pPr>
+        <w:pStyle w:val="ListParagraph"/>
+        <w:numPr>
+          <w:ilvl w:val="1"/>
+          <w:numId w:val="3"/>
+        </w:numPr>
+      </w:pPr>
+      <w:r>
+        <w:t>For each loop container</w:t>
+      </w:r>
+    </w:p>
+    <w:p>
+      <w:pPr>
+        <w:pStyle w:val="ListParagraph"/>
+        <w:numPr>
+          <w:ilvl w:val="1"/>
+          <w:numId w:val="3"/>
+        </w:numPr>
+      </w:pPr>
+      <w:r>
+        <w:t xml:space="preserve">Sequence </w:t>
+      </w:r>
+      <w:r>
+        <w:t>c</w:t>
+      </w:r>
+      <w:bookmarkStart w:id="0" w:name="_GoBack"/>
+      <w:bookmarkEnd w:id="0"/>
+      <w:r>
+        <w:t>ontainer</w:t>
+      </w:r>
+    </w:p>
+    <w:p>
+      <w:pPr>
+        <w:ind w:left="1080"/>
+      </w:pPr>
+    </w:p>
+    <w:p/>
+    <w:p/>
     <w:sectPr>
       <w:pgSz w:w="12240" w:h="15840"/>
       <w:pgMar w:top="1440" w:right="1440" w:bottom="1440" w:left="1440" w:header="720" w:footer="720" w:gutter="0"/>
@@ -248,6 +314,119 @@
     </w:lvl>
   </w:abstractNum>
   <w:abstractNum w:abstractNumId="1">
+    <w:nsid w:val="40A42375"/>
+    <w:multiLevelType w:val="hybridMultilevel"/>
+    <w:tmpl w:val="373AFC52"/>
+    <w:lvl w:ilvl="0" w:tplc="04090001">
+      <w:start w:val="1"/>
+      <w:numFmt w:val="bullet"/>
+      <w:lvlText w:val=""/>
+      <w:lvlJc w:val="left"/>
+      <w:pPr>
+        <w:ind w:left="720" w:hanging="360"/>
+      </w:pPr>
+      <w:rPr>
+        <w:rFonts w:ascii="Symbol" w:hAnsi="Symbol" w:hint="default"/>
+      </w:rPr>
+    </w:lvl>
+    <w:lvl w:ilvl="1" w:tplc="04090003">
+      <w:start w:val="1"/>
+      <w:numFmt w:val="bullet"/>
+      <w:lvlText w:val="o"/>
+      <w:lvlJc w:val="left"/>
+      <w:pPr>
+        <w:ind w:left="1440" w:hanging="360"/>
+      </w:pPr>
+      <w:rPr>
+        <w:rFonts w:ascii="Courier New" w:hAnsi="Courier New" w:cs="Courier New" w:hint="default"/>
+      </w:rPr>
+    </w:lvl>
+    <w:lvl w:ilvl="2" w:tplc="04090005" w:tentative="1">
+      <w:start w:val="1"/>
+      <w:numFmt w:val="bullet"/>
+      <w:lvlText w:val=""/>
+      <w:lvlJc w:val="left"/>
+      <w:pPr>
+        <w:ind w:left="2160" w:hanging="360"/>
+      </w:pPr>
+      <w:rPr>
+        <w:rFonts w:ascii="Wingdings" w:hAnsi="Wingdings" w:hint="default"/>
+      </w:rPr>
+    </w:lvl>
+    <w:lvl w:ilvl="3" w:tplc="04090001" w:tentative="1">
+      <w:start w:val="1"/>
+      <w:numFmt w:val="bullet"/>
+      <w:lvlText w:val=""/>
+      <w:lvlJc w:val="left"/>
+      <w:pPr>
+        <w:ind w:left="2880" w:hanging="360"/>
+      </w:pPr>
+      <w:rPr>
+        <w:rFonts w:ascii="Symbol" w:hAnsi="Symbol" w:hint="default"/>
+      </w:rPr>
+    </w:lvl>
+    <w:lvl w:ilvl="4" w:tplc="04090003" w:tentative="1">
+      <w:start w:val="1"/>
+      <w:numFmt w:val="bullet"/>
+      <w:lvlText w:val="o"/>
+      <w:lvlJc w:val="left"/>
+      <w:pPr>
+        <w:ind w:left="3600" w:hanging="360"/>
+      </w:pPr>
+      <w:rPr>
+        <w:rFonts w:ascii="Courier New" w:hAnsi="Courier New" w:cs="Courier New" w:hint="default"/>
+      </w:rPr>
+    </w:lvl>
+    <w:lvl w:ilvl="5" w:tplc="04090005" w:tentative="1">
+      <w:start w:val="1"/>
+      <w:numFmt w:val="bullet"/>
+      <w:lvlText w:val=""/>
+      <w:lvlJc w:val="left"/>
+      <w:pPr>
+        <w:ind w:left="4320" w:hanging="360"/>
+      </w:pPr>
+      <w:rPr>
+        <w:rFonts w:ascii="Wingdings" w:hAnsi="Wingdings" w:hint="default"/>
+      </w:rPr>
+    </w:lvl>
+    <w:lvl w:ilvl="6" w:tplc="04090001" w:tentative="1">
+      <w:start w:val="1"/>
+      <w:numFmt w:val="bullet"/>
+      <w:lvlText w:val=""/>
+      <w:lvlJc w:val="left"/>
+      <w:pPr>
+        <w:ind w:left="5040" w:hanging="360"/>
+      </w:pPr>
+      <w:rPr>
+        <w:rFonts w:ascii="Symbol" w:hAnsi="Symbol" w:hint="default"/>
+      </w:rPr>
+    </w:lvl>
+    <w:lvl w:ilvl="7" w:tplc="04090003" w:tentative="1">
+      <w:start w:val="1"/>
+      <w:numFmt w:val="bullet"/>
+      <w:lvlText w:val="o"/>
+      <w:lvlJc w:val="left"/>
+      <w:pPr>
+        <w:ind w:left="5760" w:hanging="360"/>
+      </w:pPr>
+      <w:rPr>
+        <w:rFonts w:ascii="Courier New" w:hAnsi="Courier New" w:cs="Courier New" w:hint="default"/>
+      </w:rPr>
+    </w:lvl>
+    <w:lvl w:ilvl="8" w:tplc="04090005" w:tentative="1">
+      <w:start w:val="1"/>
+      <w:numFmt w:val="bullet"/>
+      <w:lvlText w:val=""/>
+      <w:lvlJc w:val="left"/>
+      <w:pPr>
+        <w:ind w:left="6480" w:hanging="360"/>
+      </w:pPr>
+      <w:rPr>
+        <w:rFonts w:ascii="Wingdings" w:hAnsi="Wingdings" w:hint="default"/>
+      </w:rPr>
+    </w:lvl>
+  </w:abstractNum>
+  <w:abstractNum w:abstractNumId="2">
     <w:nsid w:val="7CEC2B1A"/>
     <w:multiLevelType w:val="hybridMultilevel"/>
     <w:tmpl w:val="99587168"/>
@@ -364,6 +543,9 @@
     <w:abstractNumId w:val="0"/>
   </w:num>
   <w:num w:numId="2">
+    <w:abstractNumId w:val="2"/>
+  </w:num>
+  <w:num w:numId="3">
     <w:abstractNumId w:val="1"/>
   </w:num>
 </w:numbering>

</xml_diff>

<commit_message>
Control Flow - Tasks Added
</commit_message>
<xml_diff>
--- a/KnowledgeDocuments/SSIS.docx
+++ b/KnowledgeDocuments/SSIS.docx
@@ -175,11 +175,345 @@
       <w:r>
         <w:t>c</w:t>
       </w:r>
+      <w:r>
+        <w:t>ontainer</w:t>
+      </w:r>
+    </w:p>
+    <w:p>
+      <w:pPr>
+        <w:pStyle w:val="ListParagraph"/>
+        <w:numPr>
+          <w:ilvl w:val="0"/>
+          <w:numId w:val="3"/>
+        </w:numPr>
+      </w:pPr>
+      <w:r>
+        <w:t>Tasks</w:t>
+      </w:r>
+    </w:p>
+    <w:p>
+      <w:pPr>
+        <w:pStyle w:val="ListParagraph"/>
+        <w:numPr>
+          <w:ilvl w:val="1"/>
+          <w:numId w:val="3"/>
+        </w:numPr>
+      </w:pPr>
+      <w:r>
+        <w:t>Active X Script Task</w:t>
+      </w:r>
+    </w:p>
+    <w:p>
+      <w:pPr>
+        <w:pStyle w:val="ListParagraph"/>
+        <w:numPr>
+          <w:ilvl w:val="1"/>
+          <w:numId w:val="3"/>
+        </w:numPr>
+      </w:pPr>
+      <w:r>
+        <w:t>Analysis Services Execute DDL Task</w:t>
+      </w:r>
+    </w:p>
+    <w:p>
+      <w:pPr>
+        <w:pStyle w:val="ListParagraph"/>
+        <w:numPr>
+          <w:ilvl w:val="1"/>
+          <w:numId w:val="3"/>
+        </w:numPr>
+      </w:pPr>
+      <w:r>
+        <w:t>Analysis Services Processing Task</w:t>
+      </w:r>
+    </w:p>
+    <w:p>
+      <w:pPr>
+        <w:pStyle w:val="ListParagraph"/>
+        <w:numPr>
+          <w:ilvl w:val="1"/>
+          <w:numId w:val="3"/>
+        </w:numPr>
+      </w:pPr>
+      <w:r>
+        <w:t>Bulk Insert Task</w:t>
+      </w:r>
+    </w:p>
+    <w:p>
+      <w:pPr>
+        <w:pStyle w:val="ListParagraph"/>
+        <w:numPr>
+          <w:ilvl w:val="1"/>
+          <w:numId w:val="3"/>
+        </w:numPr>
+      </w:pPr>
+      <w:r>
+        <w:t>Data Flow Task</w:t>
+      </w:r>
+    </w:p>
+    <w:p>
+      <w:pPr>
+        <w:pStyle w:val="ListParagraph"/>
+        <w:numPr>
+          <w:ilvl w:val="1"/>
+          <w:numId w:val="3"/>
+        </w:numPr>
+      </w:pPr>
+      <w:r>
+        <w:t>Data Mining Query Task</w:t>
+      </w:r>
+    </w:p>
+    <w:p>
+      <w:pPr>
+        <w:pStyle w:val="ListParagraph"/>
+        <w:numPr>
+          <w:ilvl w:val="1"/>
+          <w:numId w:val="3"/>
+        </w:numPr>
+      </w:pPr>
+      <w:r>
+        <w:t>Data Profiling Task</w:t>
+      </w:r>
+    </w:p>
+    <w:p>
+      <w:pPr>
+        <w:pStyle w:val="ListParagraph"/>
+        <w:numPr>
+          <w:ilvl w:val="1"/>
+          <w:numId w:val="3"/>
+        </w:numPr>
+      </w:pPr>
+      <w:r>
+        <w:t>Execute DTS 2000 Package Task</w:t>
+      </w:r>
+    </w:p>
+    <w:p>
+      <w:pPr>
+        <w:pStyle w:val="ListParagraph"/>
+        <w:numPr>
+          <w:ilvl w:val="1"/>
+          <w:numId w:val="3"/>
+        </w:numPr>
+      </w:pPr>
+      <w:r>
+        <w:t>Execute Package Task</w:t>
+      </w:r>
+    </w:p>
+    <w:p>
+      <w:pPr>
+        <w:pStyle w:val="ListParagraph"/>
+        <w:numPr>
+          <w:ilvl w:val="1"/>
+          <w:numId w:val="3"/>
+        </w:numPr>
+      </w:pPr>
+      <w:r>
+        <w:t>Execute Process Task</w:t>
+      </w:r>
+    </w:p>
+    <w:p>
+      <w:pPr>
+        <w:pStyle w:val="ListParagraph"/>
+        <w:numPr>
+          <w:ilvl w:val="1"/>
+          <w:numId w:val="3"/>
+        </w:numPr>
+      </w:pPr>
+      <w:r>
+        <w:t>Execute SQL Task</w:t>
+      </w:r>
+    </w:p>
+    <w:p>
+      <w:pPr>
+        <w:pStyle w:val="ListParagraph"/>
+        <w:numPr>
+          <w:ilvl w:val="1"/>
+          <w:numId w:val="3"/>
+        </w:numPr>
+      </w:pPr>
+      <w:r>
+        <w:t>File System Task</w:t>
+      </w:r>
+    </w:p>
+    <w:p>
+      <w:pPr>
+        <w:pStyle w:val="ListParagraph"/>
+        <w:numPr>
+          <w:ilvl w:val="1"/>
+          <w:numId w:val="3"/>
+        </w:numPr>
+      </w:pPr>
+      <w:r>
+        <w:t>FTP Task</w:t>
+      </w:r>
+    </w:p>
+    <w:p>
+      <w:pPr>
+        <w:pStyle w:val="ListParagraph"/>
+        <w:numPr>
+          <w:ilvl w:val="1"/>
+          <w:numId w:val="3"/>
+        </w:numPr>
+      </w:pPr>
+      <w:r>
+        <w:t>Message Queue Task</w:t>
+      </w:r>
+    </w:p>
+    <w:p>
+      <w:pPr>
+        <w:pStyle w:val="ListParagraph"/>
+        <w:numPr>
+          <w:ilvl w:val="1"/>
+          <w:numId w:val="3"/>
+        </w:numPr>
+      </w:pPr>
+      <w:r>
+        <w:t>Script Task</w:t>
+      </w:r>
+    </w:p>
+    <w:p>
+      <w:pPr>
+        <w:pStyle w:val="ListParagraph"/>
+        <w:numPr>
+          <w:ilvl w:val="1"/>
+          <w:numId w:val="3"/>
+        </w:numPr>
+      </w:pPr>
+      <w:r>
+        <w:t>Send Mail Task</w:t>
+      </w:r>
+    </w:p>
+    <w:p>
+      <w:pPr>
+        <w:pStyle w:val="ListParagraph"/>
+        <w:numPr>
+          <w:ilvl w:val="1"/>
+          <w:numId w:val="3"/>
+        </w:numPr>
+      </w:pPr>
+      <w:r>
+        <w:t>Transfer Database Task</w:t>
+      </w:r>
+    </w:p>
+    <w:p>
+      <w:pPr>
+        <w:pStyle w:val="ListParagraph"/>
+        <w:numPr>
+          <w:ilvl w:val="1"/>
+          <w:numId w:val="3"/>
+        </w:numPr>
+      </w:pPr>
+      <w:r>
+        <w:t>Transfer Error Messages Task</w:t>
+      </w:r>
+    </w:p>
+    <w:p>
+      <w:pPr>
+        <w:pStyle w:val="ListParagraph"/>
+        <w:numPr>
+          <w:ilvl w:val="1"/>
+          <w:numId w:val="3"/>
+        </w:numPr>
+      </w:pPr>
+      <w:r>
+        <w:t>Transfer Jobs Task</w:t>
+      </w:r>
+    </w:p>
+    <w:p>
+      <w:pPr>
+        <w:pStyle w:val="ListParagraph"/>
+        <w:numPr>
+          <w:ilvl w:val="1"/>
+          <w:numId w:val="3"/>
+        </w:numPr>
+      </w:pPr>
+      <w:r>
+        <w:t>Transfer Logins Task</w:t>
+      </w:r>
+    </w:p>
+    <w:p>
+      <w:pPr>
+        <w:pStyle w:val="ListParagraph"/>
+        <w:numPr>
+          <w:ilvl w:val="1"/>
+          <w:numId w:val="3"/>
+        </w:numPr>
+      </w:pPr>
+      <w:r>
+        <w:t>Transfer Master Stored Procedures Task</w:t>
+      </w:r>
+    </w:p>
+    <w:p>
+      <w:pPr>
+        <w:pStyle w:val="ListParagraph"/>
+        <w:numPr>
+          <w:ilvl w:val="1"/>
+          <w:numId w:val="3"/>
+        </w:numPr>
+      </w:pPr>
+      <w:r>
+        <w:lastRenderedPageBreak/>
+        <w:t>Transfer SQL Server Objects Task</w:t>
+      </w:r>
+    </w:p>
+    <w:p>
+      <w:pPr>
+        <w:pStyle w:val="ListParagraph"/>
+        <w:numPr>
+          <w:ilvl w:val="1"/>
+          <w:numId w:val="3"/>
+        </w:numPr>
+      </w:pPr>
+      <w:r>
+        <w:t>Web Service Task</w:t>
+      </w:r>
+    </w:p>
+    <w:p>
+      <w:pPr>
+        <w:pStyle w:val="ListParagraph"/>
+        <w:numPr>
+          <w:ilvl w:val="1"/>
+          <w:numId w:val="3"/>
+        </w:numPr>
+      </w:pPr>
+      <w:r>
+        <w:t>WMI Data Reader Task</w:t>
+      </w:r>
+    </w:p>
+    <w:p>
+      <w:pPr>
+        <w:pStyle w:val="ListParagraph"/>
+        <w:numPr>
+          <w:ilvl w:val="1"/>
+          <w:numId w:val="3"/>
+        </w:numPr>
+      </w:pPr>
+      <w:r>
+        <w:t>WMI Event Watcher Task</w:t>
+      </w:r>
+    </w:p>
+    <w:p>
+      <w:pPr>
+        <w:pStyle w:val="ListParagraph"/>
+        <w:numPr>
+          <w:ilvl w:val="1"/>
+          <w:numId w:val="3"/>
+        </w:numPr>
+      </w:pPr>
+      <w:r>
+        <w:t>XML Task</w:t>
+      </w:r>
       <w:bookmarkStart w:id="0" w:name="_GoBack"/>
       <w:bookmarkEnd w:id="0"/>
-      <w:r>
-        <w:t>ontainer</w:t>
-      </w:r>
+    </w:p>
+    <w:p>
+      <w:pPr>
+        <w:pStyle w:val="ListParagraph"/>
+        <w:numPr>
+          <w:ilvl w:val="0"/>
+          <w:numId w:val="3"/>
+        </w:numPr>
+      </w:pPr>
     </w:p>
     <w:p>
       <w:pPr>

</xml_diff>

<commit_message>
Transaction & EventHandlers Added
SSIS Transactions
•	Every task runs in its own transaction
•	Multiple tasks can be put under a single transaction by putting them in a sequence container
Event Handling in SSIS
•	Every executable in SSIS has some events attached to it.
•	These events can be handled by creating event handlers.
DisableEventHandlers Property
•	It can be set to true if we don’t want to remove the event handlers but don’t want to call them.
</commit_message>
<xml_diff>
--- a/KnowledgeDocuments/SSIS.docx
+++ b/KnowledgeDocuments/SSIS.docx
@@ -554,136 +554,233 @@
       <w:r>
         <w:t>OnInformation</w:t>
       </w:r>
+      <w:proofErr w:type="spellEnd"/>
+    </w:p>
+    <w:p>
+      <w:pPr>
+        <w:pStyle w:val="ListParagraph"/>
+        <w:numPr>
+          <w:ilvl w:val="0"/>
+          <w:numId w:val="2"/>
+        </w:numPr>
+      </w:pPr>
+      <w:proofErr w:type="spellStart"/>
+      <w:r>
+        <w:t>OnPostExecute</w:t>
+      </w:r>
+      <w:proofErr w:type="spellEnd"/>
+    </w:p>
+    <w:p>
+      <w:pPr>
+        <w:pStyle w:val="ListParagraph"/>
+        <w:numPr>
+          <w:ilvl w:val="0"/>
+          <w:numId w:val="2"/>
+        </w:numPr>
+      </w:pPr>
+      <w:proofErr w:type="spellStart"/>
+      <w:r>
+        <w:t>OnPostValidate</w:t>
+      </w:r>
+      <w:proofErr w:type="spellEnd"/>
+    </w:p>
+    <w:p>
+      <w:pPr>
+        <w:pStyle w:val="ListParagraph"/>
+        <w:numPr>
+          <w:ilvl w:val="0"/>
+          <w:numId w:val="2"/>
+        </w:numPr>
+      </w:pPr>
+      <w:proofErr w:type="spellStart"/>
+      <w:r>
+        <w:t>OnPreExecute</w:t>
+      </w:r>
+      <w:proofErr w:type="spellEnd"/>
+    </w:p>
+    <w:p>
+      <w:pPr>
+        <w:pStyle w:val="ListParagraph"/>
+        <w:numPr>
+          <w:ilvl w:val="0"/>
+          <w:numId w:val="2"/>
+        </w:numPr>
+      </w:pPr>
+      <w:proofErr w:type="spellStart"/>
+      <w:r>
+        <w:t>OnPreValidate</w:t>
+      </w:r>
+      <w:proofErr w:type="spellEnd"/>
+    </w:p>
+    <w:p>
+      <w:pPr>
+        <w:pStyle w:val="ListParagraph"/>
+        <w:numPr>
+          <w:ilvl w:val="0"/>
+          <w:numId w:val="2"/>
+        </w:numPr>
+      </w:pPr>
+      <w:proofErr w:type="spellStart"/>
+      <w:r>
+        <w:t>OnProgress</w:t>
+      </w:r>
+      <w:proofErr w:type="spellEnd"/>
+    </w:p>
+    <w:p>
+      <w:pPr>
+        <w:pStyle w:val="ListParagraph"/>
+        <w:numPr>
+          <w:ilvl w:val="0"/>
+          <w:numId w:val="2"/>
+        </w:numPr>
+      </w:pPr>
+      <w:proofErr w:type="spellStart"/>
+      <w:r>
+        <w:t>OnQueryCancel</w:t>
+      </w:r>
+      <w:proofErr w:type="spellEnd"/>
+    </w:p>
+    <w:p>
+      <w:pPr>
+        <w:pStyle w:val="ListParagraph"/>
+        <w:numPr>
+          <w:ilvl w:val="0"/>
+          <w:numId w:val="2"/>
+        </w:numPr>
+      </w:pPr>
+      <w:proofErr w:type="spellStart"/>
+      <w:r>
+        <w:t>OnTaskFailed</w:t>
+      </w:r>
+      <w:proofErr w:type="spellEnd"/>
+    </w:p>
+    <w:p>
+      <w:pPr>
+        <w:pStyle w:val="ListParagraph"/>
+        <w:numPr>
+          <w:ilvl w:val="0"/>
+          <w:numId w:val="2"/>
+        </w:numPr>
+      </w:pPr>
+      <w:proofErr w:type="spellStart"/>
+      <w:r>
+        <w:t>OnVariableValueChanged</w:t>
+      </w:r>
+      <w:proofErr w:type="spellEnd"/>
+    </w:p>
+    <w:p>
+      <w:pPr>
+        <w:pStyle w:val="ListParagraph"/>
+        <w:numPr>
+          <w:ilvl w:val="0"/>
+          <w:numId w:val="2"/>
+        </w:numPr>
+      </w:pPr>
+      <w:proofErr w:type="spellStart"/>
+      <w:r>
+        <w:t>OnWarning</w:t>
+      </w:r>
+      <w:proofErr w:type="spellEnd"/>
+    </w:p>
+    <w:p>
+      <w:r>
+        <w:t>SSIS Transactions</w:t>
+      </w:r>
+    </w:p>
+    <w:p>
+      <w:pPr>
+        <w:pStyle w:val="ListParagraph"/>
+        <w:numPr>
+          <w:ilvl w:val="0"/>
+          <w:numId w:val="5"/>
+        </w:numPr>
+      </w:pPr>
+      <w:r>
+        <w:t>Every task runs in its own transaction</w:t>
+      </w:r>
+    </w:p>
+    <w:p>
+      <w:pPr>
+        <w:pStyle w:val="ListParagraph"/>
+        <w:numPr>
+          <w:ilvl w:val="0"/>
+          <w:numId w:val="5"/>
+        </w:numPr>
+      </w:pPr>
+      <w:r>
+        <w:t>Multiple tasks can be put under a single transaction by putting them in a sequence container</w:t>
+      </w:r>
+    </w:p>
+    <w:p>
+      <w:r>
+        <w:t>Event Handling in SSIS</w:t>
+      </w:r>
+    </w:p>
+    <w:p>
+      <w:pPr>
+        <w:pStyle w:val="ListParagraph"/>
+        <w:numPr>
+          <w:ilvl w:val="0"/>
+          <w:numId w:val="6"/>
+        </w:numPr>
+      </w:pPr>
+      <w:r>
+        <w:t>Every executable in SSIS has some events attached to it.</w:t>
+      </w:r>
+    </w:p>
+    <w:p>
+      <w:pPr>
+        <w:pStyle w:val="ListParagraph"/>
+        <w:numPr>
+          <w:ilvl w:val="0"/>
+          <w:numId w:val="6"/>
+        </w:numPr>
+      </w:pPr>
+      <w:r>
+        <w:t>These events can be handled by creating event handlers.</w:t>
+      </w:r>
       <w:bookmarkStart w:id="0" w:name="_GoBack"/>
       <w:bookmarkEnd w:id="0"/>
+    </w:p>
+    <w:p>
+      <w:proofErr w:type="spellStart"/>
+      <w:r>
+        <w:t>DisableEventHandlers</w:t>
+      </w:r>
       <w:proofErr w:type="spellEnd"/>
-    </w:p>
-    <w:p>
-      <w:pPr>
-        <w:pStyle w:val="ListParagraph"/>
-        <w:numPr>
-          <w:ilvl w:val="0"/>
-          <w:numId w:val="2"/>
-        </w:numPr>
-      </w:pPr>
-      <w:proofErr w:type="spellStart"/>
-      <w:r>
-        <w:t>OnPostExecute</w:t>
-      </w:r>
-      <w:proofErr w:type="spellEnd"/>
-    </w:p>
-    <w:p>
-      <w:pPr>
-        <w:pStyle w:val="ListParagraph"/>
-        <w:numPr>
-          <w:ilvl w:val="0"/>
-          <w:numId w:val="2"/>
-        </w:numPr>
-      </w:pPr>
-      <w:proofErr w:type="spellStart"/>
-      <w:r>
-        <w:t>OnPostValidate</w:t>
-      </w:r>
-      <w:proofErr w:type="spellEnd"/>
-    </w:p>
-    <w:p>
-      <w:pPr>
-        <w:pStyle w:val="ListParagraph"/>
-        <w:numPr>
-          <w:ilvl w:val="0"/>
-          <w:numId w:val="2"/>
-        </w:numPr>
-      </w:pPr>
-      <w:proofErr w:type="spellStart"/>
-      <w:r>
-        <w:t>OnPreExecute</w:t>
-      </w:r>
-      <w:proofErr w:type="spellEnd"/>
-    </w:p>
-    <w:p>
-      <w:pPr>
-        <w:pStyle w:val="ListParagraph"/>
-        <w:numPr>
-          <w:ilvl w:val="0"/>
-          <w:numId w:val="2"/>
-        </w:numPr>
-      </w:pPr>
-      <w:proofErr w:type="spellStart"/>
-      <w:r>
-        <w:t>OnPreValidate</w:t>
-      </w:r>
-      <w:proofErr w:type="spellEnd"/>
-    </w:p>
-    <w:p>
-      <w:pPr>
-        <w:pStyle w:val="ListParagraph"/>
-        <w:numPr>
-          <w:ilvl w:val="0"/>
-          <w:numId w:val="2"/>
-        </w:numPr>
-      </w:pPr>
-      <w:proofErr w:type="spellStart"/>
-      <w:r>
-        <w:t>OnProgress</w:t>
-      </w:r>
-      <w:proofErr w:type="spellEnd"/>
-    </w:p>
-    <w:p>
-      <w:pPr>
-        <w:pStyle w:val="ListParagraph"/>
-        <w:numPr>
-          <w:ilvl w:val="0"/>
-          <w:numId w:val="2"/>
-        </w:numPr>
-      </w:pPr>
-      <w:proofErr w:type="spellStart"/>
-      <w:r>
-        <w:t>OnQueryCancel</w:t>
-      </w:r>
-      <w:proofErr w:type="spellEnd"/>
-    </w:p>
-    <w:p>
-      <w:pPr>
-        <w:pStyle w:val="ListParagraph"/>
-        <w:numPr>
-          <w:ilvl w:val="0"/>
-          <w:numId w:val="2"/>
-        </w:numPr>
-      </w:pPr>
-      <w:proofErr w:type="spellStart"/>
-      <w:r>
-        <w:t>OnTaskFailed</w:t>
-      </w:r>
-      <w:proofErr w:type="spellEnd"/>
-    </w:p>
-    <w:p>
-      <w:pPr>
-        <w:pStyle w:val="ListParagraph"/>
-        <w:numPr>
-          <w:ilvl w:val="0"/>
-          <w:numId w:val="2"/>
-        </w:numPr>
-      </w:pPr>
-      <w:proofErr w:type="spellStart"/>
-      <w:r>
-        <w:t>OnVariableValueChanged</w:t>
-      </w:r>
-      <w:proofErr w:type="spellEnd"/>
-    </w:p>
-    <w:p>
-      <w:pPr>
-        <w:pStyle w:val="ListParagraph"/>
-        <w:numPr>
-          <w:ilvl w:val="0"/>
-          <w:numId w:val="2"/>
-        </w:numPr>
-      </w:pPr>
-      <w:proofErr w:type="spellStart"/>
-      <w:r>
-        <w:t>OnWarning</w:t>
-      </w:r>
-      <w:proofErr w:type="spellEnd"/>
-    </w:p>
+      <w:r>
+        <w:t xml:space="preserve"> Property</w:t>
+      </w:r>
+    </w:p>
+    <w:p>
+      <w:pPr>
+        <w:pStyle w:val="ListParagraph"/>
+        <w:numPr>
+          <w:ilvl w:val="0"/>
+          <w:numId w:val="7"/>
+        </w:numPr>
+      </w:pPr>
+      <w:r>
+        <w:t>It can be set to true if we don’t want to remove the event handlers but don’t want to call them.</w:t>
+      </w:r>
+    </w:p>
+    <w:p>
+      <w:pPr>
+        <w:pStyle w:val="ListParagraph"/>
+      </w:pPr>
+    </w:p>
+    <w:p>
+      <w:pPr>
+        <w:pStyle w:val="ListParagraph"/>
+      </w:pPr>
+    </w:p>
+    <w:p>
+      <w:pPr>
+        <w:pStyle w:val="ListParagraph"/>
+      </w:pPr>
+    </w:p>
+    <w:p/>
+    <w:p/>
     <w:p>
       <w:pPr>
         <w:pStyle w:val="ListParagraph"/>
@@ -936,6 +1033,232 @@
     </w:lvl>
   </w:abstractNum>
   <w:abstractNum w:abstractNumId="2" w15:restartNumberingAfterBreak="0">
+    <w:nsid w:val="3339420A"/>
+    <w:multiLevelType w:val="hybridMultilevel"/>
+    <w:tmpl w:val="98F21252"/>
+    <w:lvl w:ilvl="0" w:tplc="40090001">
+      <w:start w:val="1"/>
+      <w:numFmt w:val="bullet"/>
+      <w:lvlText w:val=""/>
+      <w:lvlJc w:val="left"/>
+      <w:pPr>
+        <w:ind w:left="720" w:hanging="360"/>
+      </w:pPr>
+      <w:rPr>
+        <w:rFonts w:ascii="Symbol" w:hAnsi="Symbol" w:hint="default"/>
+      </w:rPr>
+    </w:lvl>
+    <w:lvl w:ilvl="1" w:tplc="40090003" w:tentative="1">
+      <w:start w:val="1"/>
+      <w:numFmt w:val="bullet"/>
+      <w:lvlText w:val="o"/>
+      <w:lvlJc w:val="left"/>
+      <w:pPr>
+        <w:ind w:left="1440" w:hanging="360"/>
+      </w:pPr>
+      <w:rPr>
+        <w:rFonts w:ascii="Courier New" w:hAnsi="Courier New" w:cs="Courier New" w:hint="default"/>
+      </w:rPr>
+    </w:lvl>
+    <w:lvl w:ilvl="2" w:tplc="40090005" w:tentative="1">
+      <w:start w:val="1"/>
+      <w:numFmt w:val="bullet"/>
+      <w:lvlText w:val=""/>
+      <w:lvlJc w:val="left"/>
+      <w:pPr>
+        <w:ind w:left="2160" w:hanging="360"/>
+      </w:pPr>
+      <w:rPr>
+        <w:rFonts w:ascii="Wingdings" w:hAnsi="Wingdings" w:hint="default"/>
+      </w:rPr>
+    </w:lvl>
+    <w:lvl w:ilvl="3" w:tplc="40090001" w:tentative="1">
+      <w:start w:val="1"/>
+      <w:numFmt w:val="bullet"/>
+      <w:lvlText w:val=""/>
+      <w:lvlJc w:val="left"/>
+      <w:pPr>
+        <w:ind w:left="2880" w:hanging="360"/>
+      </w:pPr>
+      <w:rPr>
+        <w:rFonts w:ascii="Symbol" w:hAnsi="Symbol" w:hint="default"/>
+      </w:rPr>
+    </w:lvl>
+    <w:lvl w:ilvl="4" w:tplc="40090003" w:tentative="1">
+      <w:start w:val="1"/>
+      <w:numFmt w:val="bullet"/>
+      <w:lvlText w:val="o"/>
+      <w:lvlJc w:val="left"/>
+      <w:pPr>
+        <w:ind w:left="3600" w:hanging="360"/>
+      </w:pPr>
+      <w:rPr>
+        <w:rFonts w:ascii="Courier New" w:hAnsi="Courier New" w:cs="Courier New" w:hint="default"/>
+      </w:rPr>
+    </w:lvl>
+    <w:lvl w:ilvl="5" w:tplc="40090005" w:tentative="1">
+      <w:start w:val="1"/>
+      <w:numFmt w:val="bullet"/>
+      <w:lvlText w:val=""/>
+      <w:lvlJc w:val="left"/>
+      <w:pPr>
+        <w:ind w:left="4320" w:hanging="360"/>
+      </w:pPr>
+      <w:rPr>
+        <w:rFonts w:ascii="Wingdings" w:hAnsi="Wingdings" w:hint="default"/>
+      </w:rPr>
+    </w:lvl>
+    <w:lvl w:ilvl="6" w:tplc="40090001" w:tentative="1">
+      <w:start w:val="1"/>
+      <w:numFmt w:val="bullet"/>
+      <w:lvlText w:val=""/>
+      <w:lvlJc w:val="left"/>
+      <w:pPr>
+        <w:ind w:left="5040" w:hanging="360"/>
+      </w:pPr>
+      <w:rPr>
+        <w:rFonts w:ascii="Symbol" w:hAnsi="Symbol" w:hint="default"/>
+      </w:rPr>
+    </w:lvl>
+    <w:lvl w:ilvl="7" w:tplc="40090003" w:tentative="1">
+      <w:start w:val="1"/>
+      <w:numFmt w:val="bullet"/>
+      <w:lvlText w:val="o"/>
+      <w:lvlJc w:val="left"/>
+      <w:pPr>
+        <w:ind w:left="5760" w:hanging="360"/>
+      </w:pPr>
+      <w:rPr>
+        <w:rFonts w:ascii="Courier New" w:hAnsi="Courier New" w:cs="Courier New" w:hint="default"/>
+      </w:rPr>
+    </w:lvl>
+    <w:lvl w:ilvl="8" w:tplc="40090005" w:tentative="1">
+      <w:start w:val="1"/>
+      <w:numFmt w:val="bullet"/>
+      <w:lvlText w:val=""/>
+      <w:lvlJc w:val="left"/>
+      <w:pPr>
+        <w:ind w:left="6480" w:hanging="360"/>
+      </w:pPr>
+      <w:rPr>
+        <w:rFonts w:ascii="Wingdings" w:hAnsi="Wingdings" w:hint="default"/>
+      </w:rPr>
+    </w:lvl>
+  </w:abstractNum>
+  <w:abstractNum w:abstractNumId="3" w15:restartNumberingAfterBreak="0">
+    <w:nsid w:val="38A2687B"/>
+    <w:multiLevelType w:val="hybridMultilevel"/>
+    <w:tmpl w:val="E95E6F9E"/>
+    <w:lvl w:ilvl="0" w:tplc="40090001">
+      <w:start w:val="1"/>
+      <w:numFmt w:val="bullet"/>
+      <w:lvlText w:val=""/>
+      <w:lvlJc w:val="left"/>
+      <w:pPr>
+        <w:ind w:left="720" w:hanging="360"/>
+      </w:pPr>
+      <w:rPr>
+        <w:rFonts w:ascii="Symbol" w:hAnsi="Symbol" w:hint="default"/>
+      </w:rPr>
+    </w:lvl>
+    <w:lvl w:ilvl="1" w:tplc="40090003" w:tentative="1">
+      <w:start w:val="1"/>
+      <w:numFmt w:val="bullet"/>
+      <w:lvlText w:val="o"/>
+      <w:lvlJc w:val="left"/>
+      <w:pPr>
+        <w:ind w:left="1440" w:hanging="360"/>
+      </w:pPr>
+      <w:rPr>
+        <w:rFonts w:ascii="Courier New" w:hAnsi="Courier New" w:cs="Courier New" w:hint="default"/>
+      </w:rPr>
+    </w:lvl>
+    <w:lvl w:ilvl="2" w:tplc="40090005" w:tentative="1">
+      <w:start w:val="1"/>
+      <w:numFmt w:val="bullet"/>
+      <w:lvlText w:val=""/>
+      <w:lvlJc w:val="left"/>
+      <w:pPr>
+        <w:ind w:left="2160" w:hanging="360"/>
+      </w:pPr>
+      <w:rPr>
+        <w:rFonts w:ascii="Wingdings" w:hAnsi="Wingdings" w:hint="default"/>
+      </w:rPr>
+    </w:lvl>
+    <w:lvl w:ilvl="3" w:tplc="40090001" w:tentative="1">
+      <w:start w:val="1"/>
+      <w:numFmt w:val="bullet"/>
+      <w:lvlText w:val=""/>
+      <w:lvlJc w:val="left"/>
+      <w:pPr>
+        <w:ind w:left="2880" w:hanging="360"/>
+      </w:pPr>
+      <w:rPr>
+        <w:rFonts w:ascii="Symbol" w:hAnsi="Symbol" w:hint="default"/>
+      </w:rPr>
+    </w:lvl>
+    <w:lvl w:ilvl="4" w:tplc="40090003" w:tentative="1">
+      <w:start w:val="1"/>
+      <w:numFmt w:val="bullet"/>
+      <w:lvlText w:val="o"/>
+      <w:lvlJc w:val="left"/>
+      <w:pPr>
+        <w:ind w:left="3600" w:hanging="360"/>
+      </w:pPr>
+      <w:rPr>
+        <w:rFonts w:ascii="Courier New" w:hAnsi="Courier New" w:cs="Courier New" w:hint="default"/>
+      </w:rPr>
+    </w:lvl>
+    <w:lvl w:ilvl="5" w:tplc="40090005" w:tentative="1">
+      <w:start w:val="1"/>
+      <w:numFmt w:val="bullet"/>
+      <w:lvlText w:val=""/>
+      <w:lvlJc w:val="left"/>
+      <w:pPr>
+        <w:ind w:left="4320" w:hanging="360"/>
+      </w:pPr>
+      <w:rPr>
+        <w:rFonts w:ascii="Wingdings" w:hAnsi="Wingdings" w:hint="default"/>
+      </w:rPr>
+    </w:lvl>
+    <w:lvl w:ilvl="6" w:tplc="40090001" w:tentative="1">
+      <w:start w:val="1"/>
+      <w:numFmt w:val="bullet"/>
+      <w:lvlText w:val=""/>
+      <w:lvlJc w:val="left"/>
+      <w:pPr>
+        <w:ind w:left="5040" w:hanging="360"/>
+      </w:pPr>
+      <w:rPr>
+        <w:rFonts w:ascii="Symbol" w:hAnsi="Symbol" w:hint="default"/>
+      </w:rPr>
+    </w:lvl>
+    <w:lvl w:ilvl="7" w:tplc="40090003" w:tentative="1">
+      <w:start w:val="1"/>
+      <w:numFmt w:val="bullet"/>
+      <w:lvlText w:val="o"/>
+      <w:lvlJc w:val="left"/>
+      <w:pPr>
+        <w:ind w:left="5760" w:hanging="360"/>
+      </w:pPr>
+      <w:rPr>
+        <w:rFonts w:ascii="Courier New" w:hAnsi="Courier New" w:cs="Courier New" w:hint="default"/>
+      </w:rPr>
+    </w:lvl>
+    <w:lvl w:ilvl="8" w:tplc="40090005" w:tentative="1">
+      <w:start w:val="1"/>
+      <w:numFmt w:val="bullet"/>
+      <w:lvlText w:val=""/>
+      <w:lvlJc w:val="left"/>
+      <w:pPr>
+        <w:ind w:left="6480" w:hanging="360"/>
+      </w:pPr>
+      <w:rPr>
+        <w:rFonts w:ascii="Wingdings" w:hAnsi="Wingdings" w:hint="default"/>
+      </w:rPr>
+    </w:lvl>
+  </w:abstractNum>
+  <w:abstractNum w:abstractNumId="4" w15:restartNumberingAfterBreak="0">
     <w:nsid w:val="40A42375"/>
     <w:multiLevelType w:val="hybridMultilevel"/>
     <w:tmpl w:val="373AFC52"/>
@@ -1048,7 +1371,120 @@
       </w:rPr>
     </w:lvl>
   </w:abstractNum>
-  <w:abstractNum w:abstractNumId="3" w15:restartNumberingAfterBreak="0">
+  <w:abstractNum w:abstractNumId="5" w15:restartNumberingAfterBreak="0">
+    <w:nsid w:val="79E6516D"/>
+    <w:multiLevelType w:val="hybridMultilevel"/>
+    <w:tmpl w:val="0B6EB6EA"/>
+    <w:lvl w:ilvl="0" w:tplc="40090001">
+      <w:start w:val="1"/>
+      <w:numFmt w:val="bullet"/>
+      <w:lvlText w:val=""/>
+      <w:lvlJc w:val="left"/>
+      <w:pPr>
+        <w:ind w:left="720" w:hanging="360"/>
+      </w:pPr>
+      <w:rPr>
+        <w:rFonts w:ascii="Symbol" w:hAnsi="Symbol" w:hint="default"/>
+      </w:rPr>
+    </w:lvl>
+    <w:lvl w:ilvl="1" w:tplc="40090003" w:tentative="1">
+      <w:start w:val="1"/>
+      <w:numFmt w:val="bullet"/>
+      <w:lvlText w:val="o"/>
+      <w:lvlJc w:val="left"/>
+      <w:pPr>
+        <w:ind w:left="1440" w:hanging="360"/>
+      </w:pPr>
+      <w:rPr>
+        <w:rFonts w:ascii="Courier New" w:hAnsi="Courier New" w:cs="Courier New" w:hint="default"/>
+      </w:rPr>
+    </w:lvl>
+    <w:lvl w:ilvl="2" w:tplc="40090005" w:tentative="1">
+      <w:start w:val="1"/>
+      <w:numFmt w:val="bullet"/>
+      <w:lvlText w:val=""/>
+      <w:lvlJc w:val="left"/>
+      <w:pPr>
+        <w:ind w:left="2160" w:hanging="360"/>
+      </w:pPr>
+      <w:rPr>
+        <w:rFonts w:ascii="Wingdings" w:hAnsi="Wingdings" w:hint="default"/>
+      </w:rPr>
+    </w:lvl>
+    <w:lvl w:ilvl="3" w:tplc="40090001" w:tentative="1">
+      <w:start w:val="1"/>
+      <w:numFmt w:val="bullet"/>
+      <w:lvlText w:val=""/>
+      <w:lvlJc w:val="left"/>
+      <w:pPr>
+        <w:ind w:left="2880" w:hanging="360"/>
+      </w:pPr>
+      <w:rPr>
+        <w:rFonts w:ascii="Symbol" w:hAnsi="Symbol" w:hint="default"/>
+      </w:rPr>
+    </w:lvl>
+    <w:lvl w:ilvl="4" w:tplc="40090003" w:tentative="1">
+      <w:start w:val="1"/>
+      <w:numFmt w:val="bullet"/>
+      <w:lvlText w:val="o"/>
+      <w:lvlJc w:val="left"/>
+      <w:pPr>
+        <w:ind w:left="3600" w:hanging="360"/>
+      </w:pPr>
+      <w:rPr>
+        <w:rFonts w:ascii="Courier New" w:hAnsi="Courier New" w:cs="Courier New" w:hint="default"/>
+      </w:rPr>
+    </w:lvl>
+    <w:lvl w:ilvl="5" w:tplc="40090005" w:tentative="1">
+      <w:start w:val="1"/>
+      <w:numFmt w:val="bullet"/>
+      <w:lvlText w:val=""/>
+      <w:lvlJc w:val="left"/>
+      <w:pPr>
+        <w:ind w:left="4320" w:hanging="360"/>
+      </w:pPr>
+      <w:rPr>
+        <w:rFonts w:ascii="Wingdings" w:hAnsi="Wingdings" w:hint="default"/>
+      </w:rPr>
+    </w:lvl>
+    <w:lvl w:ilvl="6" w:tplc="40090001" w:tentative="1">
+      <w:start w:val="1"/>
+      <w:numFmt w:val="bullet"/>
+      <w:lvlText w:val=""/>
+      <w:lvlJc w:val="left"/>
+      <w:pPr>
+        <w:ind w:left="5040" w:hanging="360"/>
+      </w:pPr>
+      <w:rPr>
+        <w:rFonts w:ascii="Symbol" w:hAnsi="Symbol" w:hint="default"/>
+      </w:rPr>
+    </w:lvl>
+    <w:lvl w:ilvl="7" w:tplc="40090003" w:tentative="1">
+      <w:start w:val="1"/>
+      <w:numFmt w:val="bullet"/>
+      <w:lvlText w:val="o"/>
+      <w:lvlJc w:val="left"/>
+      <w:pPr>
+        <w:ind w:left="5760" w:hanging="360"/>
+      </w:pPr>
+      <w:rPr>
+        <w:rFonts w:ascii="Courier New" w:hAnsi="Courier New" w:cs="Courier New" w:hint="default"/>
+      </w:rPr>
+    </w:lvl>
+    <w:lvl w:ilvl="8" w:tplc="40090005" w:tentative="1">
+      <w:start w:val="1"/>
+      <w:numFmt w:val="bullet"/>
+      <w:lvlText w:val=""/>
+      <w:lvlJc w:val="left"/>
+      <w:pPr>
+        <w:ind w:left="6480" w:hanging="360"/>
+      </w:pPr>
+      <w:rPr>
+        <w:rFonts w:ascii="Wingdings" w:hAnsi="Wingdings" w:hint="default"/>
+      </w:rPr>
+    </w:lvl>
+  </w:abstractNum>
+  <w:abstractNum w:abstractNumId="6" w15:restartNumberingAfterBreak="0">
     <w:nsid w:val="7CEC2B1A"/>
     <w:multiLevelType w:val="hybridMultilevel"/>
     <w:tmpl w:val="99587168"/>
@@ -1165,13 +1601,22 @@
     <w:abstractNumId w:val="1"/>
   </w:num>
   <w:num w:numId="2">
-    <w:abstractNumId w:val="3"/>
+    <w:abstractNumId w:val="6"/>
   </w:num>
   <w:num w:numId="3">
-    <w:abstractNumId w:val="2"/>
+    <w:abstractNumId w:val="4"/>
   </w:num>
   <w:num w:numId="4">
     <w:abstractNumId w:val="0"/>
+  </w:num>
+  <w:num w:numId="5">
+    <w:abstractNumId w:val="3"/>
+  </w:num>
+  <w:num w:numId="6">
+    <w:abstractNumId w:val="2"/>
+  </w:num>
+  <w:num w:numId="7">
+    <w:abstractNumId w:val="5"/>
   </w:num>
 </w:numbering>
 </file>
@@ -1348,7 +1793,7 @@
     <w:lsdException w:name="Table Web 2" w:semiHidden="1" w:unhideWhenUsed="1"/>
     <w:lsdException w:name="Table Web 3" w:semiHidden="1" w:unhideWhenUsed="1"/>
     <w:lsdException w:name="Balloon Text" w:semiHidden="1" w:unhideWhenUsed="1"/>
-    <w:lsdException w:name="Table Grid" w:semiHidden="1" w:uiPriority="59" w:unhideWhenUsed="1"/>
+    <w:lsdException w:name="Table Grid" w:uiPriority="59"/>
     <w:lsdException w:name="Table Theme" w:semiHidden="1" w:unhideWhenUsed="1"/>
     <w:lsdException w:name="Placeholder Text" w:semiHidden="1"/>
     <w:lsdException w:name="No Spacing" w:uiPriority="1" w:qFormat="1"/>

</xml_diff>

<commit_message>
Hero - Angular First Version
</commit_message>
<xml_diff>
--- a/KnowledgeDocuments/SSIS.docx
+++ b/KnowledgeDocuments/SSIS.docx
@@ -739,31 +739,127 @@
       <w:r>
         <w:t>These events can be handled by creating event handlers.</w:t>
       </w:r>
+    </w:p>
+    <w:p>
+      <w:proofErr w:type="spellStart"/>
+      <w:r>
+        <w:t>DisableEventHandlers</w:t>
+      </w:r>
+      <w:proofErr w:type="spellEnd"/>
+      <w:r>
+        <w:t xml:space="preserve"> Property</w:t>
+      </w:r>
+    </w:p>
+    <w:p>
+      <w:pPr>
+        <w:pStyle w:val="ListParagraph"/>
+        <w:numPr>
+          <w:ilvl w:val="0"/>
+          <w:numId w:val="7"/>
+        </w:numPr>
+      </w:pPr>
+      <w:r>
+        <w:t>It can be set to true if we don’t want to remove the event handlers but don’t want to call them.</w:t>
+      </w:r>
+    </w:p>
+    <w:p>
+      <w:r>
+        <w:t>Union All vs Merge Join</w:t>
+      </w:r>
+    </w:p>
+    <w:p>
+      <w:pPr>
+        <w:pStyle w:val="ListParagraph"/>
+        <w:numPr>
+          <w:ilvl w:val="0"/>
+          <w:numId w:val="7"/>
+        </w:numPr>
+      </w:pPr>
+      <w:r>
+        <w:t>Union All can accept more than two data sources</w:t>
+      </w:r>
+    </w:p>
+    <w:p>
+      <w:pPr>
+        <w:pStyle w:val="ListParagraph"/>
+        <w:numPr>
+          <w:ilvl w:val="1"/>
+          <w:numId w:val="7"/>
+        </w:numPr>
+      </w:pPr>
+      <w:r>
+        <w:t>Merge Join only accepts two data sources</w:t>
+      </w:r>
+    </w:p>
+    <w:p>
+      <w:pPr>
+        <w:pStyle w:val="ListParagraph"/>
+        <w:numPr>
+          <w:ilvl w:val="0"/>
+          <w:numId w:val="7"/>
+        </w:numPr>
+      </w:pPr>
+      <w:r>
+        <w:t>Union All don’t require sorted inputs</w:t>
+      </w:r>
+    </w:p>
+    <w:p>
+      <w:pPr>
+        <w:pStyle w:val="ListParagraph"/>
+        <w:numPr>
+          <w:ilvl w:val="1"/>
+          <w:numId w:val="7"/>
+        </w:numPr>
+      </w:pPr>
+      <w:r>
+        <w:t>Merge join requires sorted inputs</w:t>
+      </w:r>
+    </w:p>
+    <w:p>
+      <w:pPr>
+        <w:pStyle w:val="ListParagraph"/>
+        <w:numPr>
+          <w:ilvl w:val="0"/>
+          <w:numId w:val="7"/>
+        </w:numPr>
+      </w:pPr>
+      <w:r>
+        <w:t>Union All is partially blocking</w:t>
+      </w:r>
+    </w:p>
+    <w:p>
+      <w:pPr>
+        <w:pStyle w:val="ListParagraph"/>
+        <w:numPr>
+          <w:ilvl w:val="1"/>
+          <w:numId w:val="7"/>
+        </w:numPr>
+      </w:pPr>
+      <w:r>
+        <w:t>Merge Join is partially blocking</w:t>
+      </w:r>
       <w:bookmarkStart w:id="0" w:name="_GoBack"/>
       <w:bookmarkEnd w:id="0"/>
     </w:p>
     <w:p>
-      <w:proofErr w:type="spellStart"/>
-      <w:r>
-        <w:t>DisableEventHandlers</w:t>
-      </w:r>
-      <w:proofErr w:type="spellEnd"/>
-      <w:r>
-        <w:t xml:space="preserve"> Property</w:t>
-      </w:r>
-    </w:p>
-    <w:p>
-      <w:pPr>
-        <w:pStyle w:val="ListParagraph"/>
-        <w:numPr>
-          <w:ilvl w:val="0"/>
-          <w:numId w:val="7"/>
-        </w:numPr>
-      </w:pPr>
-      <w:r>
-        <w:t>It can be set to true if we don’t want to remove the event handlers but don’t want to call them.</w:t>
-      </w:r>
-    </w:p>
+      <w:r>
+        <w:lastRenderedPageBreak/>
+        <w:t>Sort Transformation</w:t>
+      </w:r>
+    </w:p>
+    <w:p>
+      <w:pPr>
+        <w:pStyle w:val="ListParagraph"/>
+        <w:numPr>
+          <w:ilvl w:val="0"/>
+          <w:numId w:val="8"/>
+        </w:numPr>
+      </w:pPr>
+      <w:r>
+        <w:t>Sort Transformation is full blocking process. No rows will be transferred downstream until all rows have been sorted. To overcome this, we can use order by at source.</w:t>
+      </w:r>
+    </w:p>
+    <w:p/>
     <w:p>
       <w:pPr>
         <w:pStyle w:val="ListParagraph"/>
@@ -1033,6 +1129,119 @@
     </w:lvl>
   </w:abstractNum>
   <w:abstractNum w:abstractNumId="2" w15:restartNumberingAfterBreak="0">
+    <w:nsid w:val="32CB60C9"/>
+    <w:multiLevelType w:val="hybridMultilevel"/>
+    <w:tmpl w:val="B12ECD44"/>
+    <w:lvl w:ilvl="0" w:tplc="40090001">
+      <w:start w:val="1"/>
+      <w:numFmt w:val="bullet"/>
+      <w:lvlText w:val=""/>
+      <w:lvlJc w:val="left"/>
+      <w:pPr>
+        <w:ind w:left="720" w:hanging="360"/>
+      </w:pPr>
+      <w:rPr>
+        <w:rFonts w:ascii="Symbol" w:hAnsi="Symbol" w:hint="default"/>
+      </w:rPr>
+    </w:lvl>
+    <w:lvl w:ilvl="1" w:tplc="40090003" w:tentative="1">
+      <w:start w:val="1"/>
+      <w:numFmt w:val="bullet"/>
+      <w:lvlText w:val="o"/>
+      <w:lvlJc w:val="left"/>
+      <w:pPr>
+        <w:ind w:left="1440" w:hanging="360"/>
+      </w:pPr>
+      <w:rPr>
+        <w:rFonts w:ascii="Courier New" w:hAnsi="Courier New" w:cs="Courier New" w:hint="default"/>
+      </w:rPr>
+    </w:lvl>
+    <w:lvl w:ilvl="2" w:tplc="40090005" w:tentative="1">
+      <w:start w:val="1"/>
+      <w:numFmt w:val="bullet"/>
+      <w:lvlText w:val=""/>
+      <w:lvlJc w:val="left"/>
+      <w:pPr>
+        <w:ind w:left="2160" w:hanging="360"/>
+      </w:pPr>
+      <w:rPr>
+        <w:rFonts w:ascii="Wingdings" w:hAnsi="Wingdings" w:hint="default"/>
+      </w:rPr>
+    </w:lvl>
+    <w:lvl w:ilvl="3" w:tplc="40090001" w:tentative="1">
+      <w:start w:val="1"/>
+      <w:numFmt w:val="bullet"/>
+      <w:lvlText w:val=""/>
+      <w:lvlJc w:val="left"/>
+      <w:pPr>
+        <w:ind w:left="2880" w:hanging="360"/>
+      </w:pPr>
+      <w:rPr>
+        <w:rFonts w:ascii="Symbol" w:hAnsi="Symbol" w:hint="default"/>
+      </w:rPr>
+    </w:lvl>
+    <w:lvl w:ilvl="4" w:tplc="40090003" w:tentative="1">
+      <w:start w:val="1"/>
+      <w:numFmt w:val="bullet"/>
+      <w:lvlText w:val="o"/>
+      <w:lvlJc w:val="left"/>
+      <w:pPr>
+        <w:ind w:left="3600" w:hanging="360"/>
+      </w:pPr>
+      <w:rPr>
+        <w:rFonts w:ascii="Courier New" w:hAnsi="Courier New" w:cs="Courier New" w:hint="default"/>
+      </w:rPr>
+    </w:lvl>
+    <w:lvl w:ilvl="5" w:tplc="40090005" w:tentative="1">
+      <w:start w:val="1"/>
+      <w:numFmt w:val="bullet"/>
+      <w:lvlText w:val=""/>
+      <w:lvlJc w:val="left"/>
+      <w:pPr>
+        <w:ind w:left="4320" w:hanging="360"/>
+      </w:pPr>
+      <w:rPr>
+        <w:rFonts w:ascii="Wingdings" w:hAnsi="Wingdings" w:hint="default"/>
+      </w:rPr>
+    </w:lvl>
+    <w:lvl w:ilvl="6" w:tplc="40090001" w:tentative="1">
+      <w:start w:val="1"/>
+      <w:numFmt w:val="bullet"/>
+      <w:lvlText w:val=""/>
+      <w:lvlJc w:val="left"/>
+      <w:pPr>
+        <w:ind w:left="5040" w:hanging="360"/>
+      </w:pPr>
+      <w:rPr>
+        <w:rFonts w:ascii="Symbol" w:hAnsi="Symbol" w:hint="default"/>
+      </w:rPr>
+    </w:lvl>
+    <w:lvl w:ilvl="7" w:tplc="40090003" w:tentative="1">
+      <w:start w:val="1"/>
+      <w:numFmt w:val="bullet"/>
+      <w:lvlText w:val="o"/>
+      <w:lvlJc w:val="left"/>
+      <w:pPr>
+        <w:ind w:left="5760" w:hanging="360"/>
+      </w:pPr>
+      <w:rPr>
+        <w:rFonts w:ascii="Courier New" w:hAnsi="Courier New" w:cs="Courier New" w:hint="default"/>
+      </w:rPr>
+    </w:lvl>
+    <w:lvl w:ilvl="8" w:tplc="40090005" w:tentative="1">
+      <w:start w:val="1"/>
+      <w:numFmt w:val="bullet"/>
+      <w:lvlText w:val=""/>
+      <w:lvlJc w:val="left"/>
+      <w:pPr>
+        <w:ind w:left="6480" w:hanging="360"/>
+      </w:pPr>
+      <w:rPr>
+        <w:rFonts w:ascii="Wingdings" w:hAnsi="Wingdings" w:hint="default"/>
+      </w:rPr>
+    </w:lvl>
+  </w:abstractNum>
+  <w:abstractNum w:abstractNumId="3" w15:restartNumberingAfterBreak="0">
     <w:nsid w:val="3339420A"/>
     <w:multiLevelType w:val="hybridMultilevel"/>
     <w:tmpl w:val="98F21252"/>
@@ -1145,7 +1354,7 @@
       </w:rPr>
     </w:lvl>
   </w:abstractNum>
-  <w:abstractNum w:abstractNumId="3" w15:restartNumberingAfterBreak="0">
+  <w:abstractNum w:abstractNumId="4" w15:restartNumberingAfterBreak="0">
     <w:nsid w:val="38A2687B"/>
     <w:multiLevelType w:val="hybridMultilevel"/>
     <w:tmpl w:val="E95E6F9E"/>
@@ -1258,7 +1467,7 @@
       </w:rPr>
     </w:lvl>
   </w:abstractNum>
-  <w:abstractNum w:abstractNumId="4" w15:restartNumberingAfterBreak="0">
+  <w:abstractNum w:abstractNumId="5" w15:restartNumberingAfterBreak="0">
     <w:nsid w:val="40A42375"/>
     <w:multiLevelType w:val="hybridMultilevel"/>
     <w:tmpl w:val="373AFC52"/>
@@ -1371,7 +1580,7 @@
       </w:rPr>
     </w:lvl>
   </w:abstractNum>
-  <w:abstractNum w:abstractNumId="5" w15:restartNumberingAfterBreak="0">
+  <w:abstractNum w:abstractNumId="6" w15:restartNumberingAfterBreak="0">
     <w:nsid w:val="79E6516D"/>
     <w:multiLevelType w:val="hybridMultilevel"/>
     <w:tmpl w:val="0B6EB6EA"/>
@@ -1387,7 +1596,7 @@
         <w:rFonts w:ascii="Symbol" w:hAnsi="Symbol" w:hint="default"/>
       </w:rPr>
     </w:lvl>
-    <w:lvl w:ilvl="1" w:tplc="40090003" w:tentative="1">
+    <w:lvl w:ilvl="1" w:tplc="40090003">
       <w:start w:val="1"/>
       <w:numFmt w:val="bullet"/>
       <w:lvlText w:val="o"/>
@@ -1484,7 +1693,7 @@
       </w:rPr>
     </w:lvl>
   </w:abstractNum>
-  <w:abstractNum w:abstractNumId="6" w15:restartNumberingAfterBreak="0">
+  <w:abstractNum w:abstractNumId="7" w15:restartNumberingAfterBreak="0">
     <w:nsid w:val="7CEC2B1A"/>
     <w:multiLevelType w:val="hybridMultilevel"/>
     <w:tmpl w:val="99587168"/>
@@ -1601,22 +1810,25 @@
     <w:abstractNumId w:val="1"/>
   </w:num>
   <w:num w:numId="2">
-    <w:abstractNumId w:val="6"/>
+    <w:abstractNumId w:val="7"/>
   </w:num>
   <w:num w:numId="3">
-    <w:abstractNumId w:val="4"/>
+    <w:abstractNumId w:val="5"/>
   </w:num>
   <w:num w:numId="4">
     <w:abstractNumId w:val="0"/>
   </w:num>
   <w:num w:numId="5">
+    <w:abstractNumId w:val="4"/>
+  </w:num>
+  <w:num w:numId="6">
     <w:abstractNumId w:val="3"/>
   </w:num>
-  <w:num w:numId="6">
+  <w:num w:numId="7">
+    <w:abstractNumId w:val="6"/>
+  </w:num>
+  <w:num w:numId="8">
     <w:abstractNumId w:val="2"/>
-  </w:num>
-  <w:num w:numId="7">
-    <w:abstractNumId w:val="5"/>
   </w:num>
 </w:numbering>
 </file>

</xml_diff>